<commit_message>
Modified from 3.4 up to 3.10
</commit_message>
<xml_diff>
--- a/documentation/SRS.DOCX
+++ b/documentation/SRS.DOCX
@@ -833,60 +833,21 @@
           <w:szCs w:val="24"/>
           <w:lang w:val="en-US"/>
         </w:rPr>
-        <w:t>Model-View-Controller</w:t>
-      </w:r>
-    </w:p>
-    <w:p>
-      <w:pPr>
-        <w:rPr>
-          <w:rFonts w:ascii="Arial" w:hAnsi="Arial"/>
-          <w:b/>
-          <w:bCs/>
-          <w:color w:val="24292E"/>
-          <w:sz w:val="24"/>
-          <w:szCs w:val="24"/>
-          <w:lang w:val="en-US"/>
-        </w:rPr>
-      </w:pPr>
-    </w:p>
-    <w:p>
-      <w:pPr>
-        <w:rPr>
-          <w:rFonts w:ascii="Arial" w:hAnsi="Arial"/>
-          <w:b/>
-          <w:bCs/>
-          <w:color w:val="24292E"/>
-          <w:sz w:val="24"/>
-          <w:szCs w:val="24"/>
-          <w:lang w:val="en-US"/>
-        </w:rPr>
-      </w:pPr>
-    </w:p>
-    <w:p>
-      <w:pPr>
-        <w:rPr>
-          <w:rFonts w:ascii="Arial" w:hAnsi="Arial"/>
-          <w:b/>
-          <w:bCs/>
-          <w:color w:val="24292E"/>
-          <w:sz w:val="24"/>
-          <w:szCs w:val="24"/>
-          <w:lang w:val="en-US"/>
-        </w:rPr>
-      </w:pPr>
-    </w:p>
-    <w:p>
-      <w:pPr>
-        <w:rPr>
-          <w:rFonts w:ascii="Arial" w:hAnsi="Arial"/>
-          <w:b/>
-          <w:bCs/>
-          <w:color w:val="24292E"/>
-          <w:sz w:val="24"/>
-          <w:szCs w:val="24"/>
-          <w:lang w:val="en-US"/>
-        </w:rPr>
-      </w:pPr>
+        <w:t>Model-View-</w:t>
+      </w:r>
+      <w:proofErr w:type="spellStart"/>
+      <w:r>
+        <w:rPr>
+          <w:rFonts w:ascii="Arial" w:hAnsi="Arial"/>
+          <w:bCs/>
+          <w:color w:val="24292E"/>
+          <w:sz w:val="24"/>
+          <w:szCs w:val="24"/>
+          <w:lang w:val="en-US"/>
+        </w:rPr>
+        <w:t>Controlle</w:t>
+      </w:r>
+      <w:proofErr w:type="spellEnd"/>
     </w:p>
     <w:p>
       <w:pPr>
@@ -912,6 +873,7 @@
           <w:szCs w:val="30"/>
           <w:lang w:val="en-US"/>
         </w:rPr>
+        <w:lastRenderedPageBreak/>
         <w:t>1.4</w:t>
       </w:r>
       <w:r>
@@ -1153,31 +1115,7 @@
           <w:szCs w:val="30"/>
           <w:lang w:val="en-US"/>
         </w:rPr>
-        <w:t>2.2</w:t>
-      </w:r>
-      <w:r>
-        <w:rPr>
-          <w:rFonts w:ascii="Arial" w:hAnsi="Arial"/>
-          <w:b/>
-          <w:bCs/>
-          <w:color w:val="24292E"/>
-          <w:sz w:val="30"/>
-          <w:szCs w:val="30"/>
-          <w:lang w:val="en-US"/>
-        </w:rPr>
-        <w:t xml:space="preserve"> </w:t>
-      </w:r>
-      <w:r>
-        <w:rPr>
-          <w:rFonts w:ascii="Arial" w:hAnsi="Arial"/>
-          <w:b/>
-          <w:bCs/>
-          <w:color w:val="24292E"/>
-          <w:sz w:val="30"/>
-          <w:szCs w:val="30"/>
-          <w:lang w:val="en-US"/>
-        </w:rPr>
-        <w:t>OUCD</w:t>
+        <w:t>2.2 OUCD</w:t>
       </w:r>
       <w:r>
         <w:rPr>
@@ -1660,7 +1598,6 @@
           <w:szCs w:val="24"/>
           <w:lang w:val="en-US"/>
         </w:rPr>
-        <w:lastRenderedPageBreak/>
         <w:t xml:space="preserve">3.1.4 Shisha tracker </w:t>
       </w:r>
     </w:p>
@@ -1801,6 +1738,7 @@
           <w:szCs w:val="24"/>
           <w:lang w:val="en-US"/>
         </w:rPr>
+        <w:lastRenderedPageBreak/>
         <w:t xml:space="preserve">3.1.5 </w:t>
       </w:r>
       <w:r>
@@ -2284,7 +2222,19 @@
           <w:szCs w:val="30"/>
           <w:lang w:val="en-US"/>
         </w:rPr>
-        <w:t>3.4 Reliability</w:t>
+        <w:t>3.3</w:t>
+      </w:r>
+      <w:r>
+        <w:rPr>
+          <w:rFonts w:ascii="Arial" w:hAnsi="Arial"/>
+          <w:b/>
+          <w:bCs/>
+          <w:color w:val="24292E"/>
+          <w:sz w:val="30"/>
+          <w:szCs w:val="30"/>
+          <w:lang w:val="en-US"/>
+        </w:rPr>
+        <w:t xml:space="preserve"> Reliability</w:t>
       </w:r>
     </w:p>
     <w:p>
@@ -2350,7 +2300,6 @@
           <w:szCs w:val="24"/>
           <w:lang w:val="en-US"/>
         </w:rPr>
-        <w:lastRenderedPageBreak/>
         <w:t xml:space="preserve">Due to this being a </w:t>
       </w:r>
       <w:r>
@@ -2494,10 +2443,21 @@
           <w:szCs w:val="30"/>
           <w:lang w:val="en-US"/>
         </w:rPr>
-        <w:t>3.5 Performance</w:t>
-      </w:r>
-      <w:bookmarkStart w:id="0" w:name="_GoBack"/>
-      <w:bookmarkEnd w:id="0"/>
+        <w:lastRenderedPageBreak/>
+        <w:t>3.4</w:t>
+      </w:r>
+      <w:r>
+        <w:rPr>
+          <w:rFonts w:ascii="Arial" w:hAnsi="Arial"/>
+          <w:b/>
+          <w:bCs/>
+          <w:color w:val="24292E"/>
+          <w:sz w:val="30"/>
+          <w:szCs w:val="30"/>
+          <w:lang w:val="en-US"/>
+        </w:rPr>
+        <w:t xml:space="preserve"> Performance</w:t>
+      </w:r>
     </w:p>
     <w:p>
       <w:pPr>
@@ -2506,25 +2466,45 @@
         <w:outlineLvl w:val="2"/>
         <w:rPr>
           <w:rFonts w:ascii="Arial" w:hAnsi="Arial"/>
-          <w:b/>
-          <w:bCs/>
-          <w:color w:val="24292E"/>
-          <w:sz w:val="30"/>
-          <w:szCs w:val="30"/>
-          <w:lang w:val="en-US"/>
-        </w:rPr>
-      </w:pPr>
-      <w:r>
-        <w:rPr>
-          <w:rFonts w:ascii="Arial" w:hAnsi="Arial"/>
-          <w:b/>
-          <w:bCs/>
-          <w:color w:val="24292E"/>
-          <w:sz w:val="30"/>
-          <w:szCs w:val="30"/>
-          <w:lang w:val="en-US"/>
-        </w:rPr>
-        <w:t>3.6 Supportability</w:t>
+          <w:bCs/>
+          <w:color w:val="24292E"/>
+          <w:sz w:val="24"/>
+          <w:szCs w:val="24"/>
+          <w:lang w:val="en-US"/>
+        </w:rPr>
+      </w:pPr>
+      <w:r>
+        <w:rPr>
+          <w:rFonts w:ascii="Arial" w:hAnsi="Arial"/>
+          <w:bCs/>
+          <w:color w:val="24292E"/>
+          <w:sz w:val="24"/>
+          <w:szCs w:val="24"/>
+          <w:lang w:val="en-US"/>
+        </w:rPr>
+        <w:t>Every data traffic which goes to the server must not guarantee real-time data transfer because the user doesn't get any notice from this traffic. The client saves the date for transmission and sends them to the server if an in</w:t>
+      </w:r>
+      <w:r>
+        <w:rPr>
+          <w:rFonts w:ascii="Arial" w:hAnsi="Arial"/>
+          <w:bCs/>
+          <w:color w:val="24292E"/>
+          <w:sz w:val="24"/>
+          <w:szCs w:val="24"/>
+          <w:lang w:val="en-US"/>
+        </w:rPr>
+        <w:t>ternet connection is available.</w:t>
+      </w:r>
+      <w:r>
+        <w:rPr>
+          <w:rFonts w:ascii="Arial" w:hAnsi="Arial"/>
+          <w:color w:val="24292E"/>
+          <w:sz w:val="24"/>
+          <w:szCs w:val="24"/>
+          <w:shd w:val="clear" w:color="auto" w:fill="FFFFFF"/>
+          <w:lang w:val="en-US"/>
+        </w:rPr>
+        <w:t xml:space="preserve">  </w:t>
       </w:r>
     </w:p>
     <w:p>
@@ -2552,7 +2532,71 @@
           <w:szCs w:val="30"/>
           <w:lang w:val="en-US"/>
         </w:rPr>
-        <w:t>3.7 Design Constraints</w:t>
+        <w:t>3.5</w:t>
+      </w:r>
+      <w:r>
+        <w:rPr>
+          <w:rFonts w:ascii="Arial" w:hAnsi="Arial"/>
+          <w:b/>
+          <w:bCs/>
+          <w:color w:val="24292E"/>
+          <w:sz w:val="30"/>
+          <w:szCs w:val="30"/>
+          <w:lang w:val="en-US"/>
+        </w:rPr>
+        <w:t xml:space="preserve"> Supportability</w:t>
+      </w:r>
+      <w:r>
+        <w:rPr>
+          <w:rFonts w:ascii="Arial" w:hAnsi="Arial"/>
+          <w:b/>
+          <w:bCs/>
+          <w:color w:val="24292E"/>
+          <w:sz w:val="30"/>
+          <w:szCs w:val="30"/>
+          <w:lang w:val="en-US"/>
+        </w:rPr>
+        <w:t xml:space="preserve"> </w:t>
+      </w:r>
+    </w:p>
+    <w:p>
+      <w:pPr>
+        <w:spacing w:before="360" w:after="240"/>
+        <w:ind w:left="360"/>
+        <w:outlineLvl w:val="3"/>
+        <w:rPr>
+          <w:rFonts w:ascii="Arial" w:hAnsi="Arial"/>
+          <w:b/>
+          <w:bCs/>
+          <w:color w:val="24292E"/>
+          <w:sz w:val="24"/>
+          <w:szCs w:val="24"/>
+          <w:lang w:val="en-US"/>
+        </w:rPr>
+      </w:pPr>
+      <w:r>
+        <w:rPr>
+          <w:rFonts w:ascii="Arial" w:hAnsi="Arial"/>
+          <w:b/>
+          <w:bCs/>
+          <w:color w:val="24292E"/>
+          <w:sz w:val="24"/>
+          <w:szCs w:val="24"/>
+          <w:lang w:val="en-US"/>
+        </w:rPr>
+        <w:t xml:space="preserve">3.5.1 </w:t>
+      </w:r>
+      <w:r>
+        <w:rPr>
+          <w:rFonts w:ascii="Arial" w:hAnsi="Arial"/>
+          <w:b/>
+          <w:bCs/>
+          <w:color w:val="24292E"/>
+          <w:sz w:val="24"/>
+          <w:szCs w:val="24"/>
+          <w:lang w:val="en-US"/>
+        </w:rPr>
+        <w:t xml:space="preserve">Language support </w:t>
       </w:r>
     </w:p>
     <w:p>
@@ -2562,25 +2606,105 @@
         <w:outlineLvl w:val="2"/>
         <w:rPr>
           <w:rFonts w:ascii="Arial" w:hAnsi="Arial"/>
-          <w:b/>
-          <w:bCs/>
-          <w:color w:val="24292E"/>
-          <w:sz w:val="30"/>
-          <w:szCs w:val="30"/>
-          <w:lang w:val="en-US"/>
-        </w:rPr>
-      </w:pPr>
-      <w:r>
-        <w:rPr>
-          <w:rFonts w:ascii="Arial" w:hAnsi="Arial"/>
-          <w:b/>
-          <w:bCs/>
-          <w:color w:val="24292E"/>
-          <w:sz w:val="30"/>
-          <w:szCs w:val="30"/>
-          <w:lang w:val="en-US"/>
-        </w:rPr>
-        <w:t>3.8 On-line User Documentation and Help System Requirements</w:t>
+          <w:bCs/>
+          <w:color w:val="24292E"/>
+          <w:sz w:val="24"/>
+          <w:szCs w:val="30"/>
+          <w:lang w:val="en-US"/>
+        </w:rPr>
+      </w:pPr>
+      <w:r>
+        <w:rPr>
+          <w:rFonts w:ascii="Arial" w:hAnsi="Arial"/>
+          <w:bCs/>
+          <w:color w:val="24292E"/>
+          <w:sz w:val="24"/>
+          <w:szCs w:val="30"/>
+          <w:lang w:val="en-US"/>
+        </w:rPr>
+        <w:t>W</w:t>
+      </w:r>
+      <w:r>
+        <w:rPr>
+          <w:rFonts w:ascii="Arial" w:hAnsi="Arial"/>
+          <w:bCs/>
+          <w:color w:val="24292E"/>
+          <w:sz w:val="24"/>
+          <w:szCs w:val="30"/>
+          <w:lang w:val="en-US"/>
+        </w:rPr>
+        <w:t>e will use the following languages, which will also be well supported in the future:</w:t>
+      </w:r>
+    </w:p>
+    <w:p>
+      <w:pPr>
+        <w:pStyle w:val="Listenabsatz"/>
+        <w:numPr>
+          <w:ilvl w:val="0"/>
+          <w:numId w:val="43"/>
+        </w:numPr>
+        <w:spacing w:before="360" w:after="240"/>
+        <w:outlineLvl w:val="2"/>
+        <w:rPr>
+          <w:rFonts w:ascii="Arial" w:hAnsi="Arial"/>
+          <w:bCs/>
+          <w:color w:val="24292E"/>
+          <w:sz w:val="24"/>
+          <w:szCs w:val="30"/>
+          <w:lang w:val="en-US"/>
+        </w:rPr>
+      </w:pPr>
+      <w:r>
+        <w:rPr>
+          <w:rFonts w:ascii="Arial" w:hAnsi="Arial"/>
+          <w:bCs/>
+          <w:color w:val="24292E"/>
+          <w:sz w:val="24"/>
+          <w:szCs w:val="30"/>
+          <w:lang w:val="en-US"/>
+        </w:rPr>
+        <w:t>Java 7/8 for Android</w:t>
+      </w:r>
+      <w:r>
+        <w:rPr>
+          <w:rFonts w:ascii="Arial" w:hAnsi="Arial"/>
+          <w:bCs/>
+          <w:color w:val="24292E"/>
+          <w:sz w:val="24"/>
+          <w:szCs w:val="30"/>
+          <w:lang w:val="en-US"/>
+        </w:rPr>
+        <w:t xml:space="preserve"> </w:t>
+      </w:r>
+    </w:p>
+    <w:p>
+      <w:pPr>
+        <w:pStyle w:val="Listenabsatz"/>
+        <w:numPr>
+          <w:ilvl w:val="0"/>
+          <w:numId w:val="43"/>
+        </w:numPr>
+        <w:spacing w:before="360" w:after="240"/>
+        <w:outlineLvl w:val="2"/>
+        <w:rPr>
+          <w:rFonts w:ascii="Arial" w:hAnsi="Arial"/>
+          <w:bCs/>
+          <w:color w:val="24292E"/>
+          <w:sz w:val="24"/>
+          <w:szCs w:val="30"/>
+          <w:lang w:val="en-US"/>
+        </w:rPr>
+      </w:pPr>
+      <w:r>
+        <w:rPr>
+          <w:rFonts w:ascii="Arial" w:hAnsi="Arial"/>
+          <w:bCs/>
+          <w:color w:val="24292E"/>
+          <w:sz w:val="24"/>
+          <w:szCs w:val="30"/>
+          <w:lang w:val="en-US"/>
+        </w:rPr>
+        <w:t>Android 5.0 (Lollipop) until 7.1 (Nougat) (API-Level 21-25) and future release versions</w:t>
       </w:r>
     </w:p>
     <w:p>
@@ -2608,7 +2732,7 @@
           <w:szCs w:val="30"/>
           <w:lang w:val="en-US"/>
         </w:rPr>
-        <w:t>3.9 Purchased Components</w:t>
+        <w:t>3.7 Design Constraints</w:t>
       </w:r>
     </w:p>
     <w:p>
@@ -2617,26 +2741,152 @@
         <w:ind w:left="360"/>
         <w:outlineLvl w:val="2"/>
         <w:rPr>
-          <w:rFonts w:ascii="Arial" w:hAnsi="Arial"/>
-          <w:b/>
-          <w:bCs/>
-          <w:color w:val="24292E"/>
-          <w:sz w:val="30"/>
-          <w:szCs w:val="30"/>
-          <w:lang w:val="en-US"/>
-        </w:rPr>
-      </w:pPr>
-      <w:r>
-        <w:rPr>
-          <w:rFonts w:ascii="Arial" w:hAnsi="Arial"/>
-          <w:b/>
-          <w:bCs/>
-          <w:color w:val="24292E"/>
-          <w:sz w:val="30"/>
-          <w:szCs w:val="30"/>
-          <w:lang w:val="en-US"/>
-        </w:rPr>
-        <w:t>3.10 Interfaces</w:t>
+          <w:rFonts w:ascii="Segoe UI" w:hAnsi="Segoe UI" w:cs="Segoe UI"/>
+          <w:color w:val="24292E"/>
+          <w:shd w:val="clear" w:color="auto" w:fill="FFFFFF"/>
+          <w:lang w:val="en-US"/>
+        </w:rPr>
+      </w:pPr>
+      <w:r>
+        <w:rPr>
+          <w:rFonts w:ascii="Segoe UI" w:hAnsi="Segoe UI" w:cs="Segoe UI"/>
+          <w:color w:val="24292E"/>
+          <w:shd w:val="clear" w:color="auto" w:fill="FFFFFF"/>
+          <w:lang w:val="en-US"/>
+        </w:rPr>
+        <w:t>All information about the architectural design of our application stack can be found in our </w:t>
+      </w:r>
+      <w:r>
+        <w:rPr>
+          <w:rFonts w:ascii="Segoe UI" w:hAnsi="Segoe UI" w:cs="Segoe UI"/>
+          <w:shd w:val="clear" w:color="auto" w:fill="FFFFFF"/>
+          <w:lang w:val="en-US"/>
+        </w:rPr>
+        <w:t>software architecture document</w:t>
+      </w:r>
+      <w:r>
+        <w:rPr>
+          <w:rFonts w:ascii="Segoe UI" w:hAnsi="Segoe UI" w:cs="Segoe UI"/>
+          <w:color w:val="24292E"/>
+          <w:shd w:val="clear" w:color="auto" w:fill="FFFFFF"/>
+          <w:lang w:val="en-US"/>
+        </w:rPr>
+        <w:t xml:space="preserve">. </w:t>
+      </w:r>
+      <w:r>
+        <w:rPr>
+          <w:rFonts w:ascii="Segoe UI" w:hAnsi="Segoe UI" w:cs="Segoe UI"/>
+          <w:color w:val="24292E"/>
+          <w:shd w:val="clear" w:color="auto" w:fill="FFFFFF"/>
+          <w:lang w:val="en-US"/>
+        </w:rPr>
+        <w:t>In the following subchapters you can read about some general important decisions.</w:t>
+      </w:r>
+    </w:p>
+    <w:p>
+      <w:pPr>
+        <w:spacing w:before="360" w:after="240"/>
+        <w:ind w:left="360"/>
+        <w:outlineLvl w:val="3"/>
+        <w:rPr>
+          <w:rFonts w:ascii="Arial" w:hAnsi="Arial"/>
+          <w:b/>
+          <w:bCs/>
+          <w:color w:val="24292E"/>
+          <w:sz w:val="24"/>
+          <w:szCs w:val="24"/>
+          <w:lang w:val="en-US"/>
+        </w:rPr>
+      </w:pPr>
+      <w:r>
+        <w:rPr>
+          <w:rFonts w:ascii="Arial" w:hAnsi="Arial"/>
+          <w:b/>
+          <w:bCs/>
+          <w:color w:val="24292E"/>
+          <w:sz w:val="24"/>
+          <w:szCs w:val="24"/>
+          <w:lang w:val="en-US"/>
+        </w:rPr>
+        <w:t>3.7.1</w:t>
+      </w:r>
+      <w:r>
+        <w:rPr>
+          <w:rFonts w:ascii="Arial" w:hAnsi="Arial"/>
+          <w:b/>
+          <w:bCs/>
+          <w:color w:val="24292E"/>
+          <w:sz w:val="24"/>
+          <w:szCs w:val="24"/>
+          <w:lang w:val="en-US"/>
+        </w:rPr>
+        <w:t xml:space="preserve"> Backend in Java </w:t>
+      </w:r>
+    </w:p>
+    <w:p>
+      <w:pPr>
+        <w:spacing w:before="360" w:after="240"/>
+        <w:ind w:left="360"/>
+        <w:outlineLvl w:val="3"/>
+        <w:rPr>
+          <w:rFonts w:ascii="Arial" w:hAnsi="Arial"/>
+          <w:b/>
+          <w:bCs/>
+          <w:color w:val="24292E"/>
+          <w:sz w:val="24"/>
+          <w:szCs w:val="24"/>
+          <w:lang w:val="en-US"/>
+        </w:rPr>
+      </w:pPr>
+      <w:bookmarkStart w:id="0" w:name="_GoBack"/>
+      <w:bookmarkEnd w:id="0"/>
+    </w:p>
+    <w:p>
+      <w:pPr>
+        <w:spacing w:before="360" w:after="240"/>
+        <w:ind w:left="360"/>
+        <w:outlineLvl w:val="3"/>
+        <w:rPr>
+          <w:rFonts w:ascii="Arial" w:hAnsi="Arial"/>
+          <w:b/>
+          <w:bCs/>
+          <w:color w:val="24292E"/>
+          <w:sz w:val="24"/>
+          <w:szCs w:val="24"/>
+          <w:lang w:val="en-US"/>
+        </w:rPr>
+      </w:pPr>
+      <w:r>
+        <w:rPr>
+          <w:rFonts w:ascii="Arial" w:hAnsi="Arial"/>
+          <w:b/>
+          <w:bCs/>
+          <w:color w:val="24292E"/>
+          <w:sz w:val="24"/>
+          <w:szCs w:val="24"/>
+          <w:lang w:val="en-US"/>
+        </w:rPr>
+        <w:t>3.7.2 MVC architecture</w:t>
+      </w:r>
+    </w:p>
+    <w:p>
+      <w:pPr>
+        <w:pStyle w:val="StandardWeb"/>
+        <w:spacing w:before="0" w:beforeAutospacing="0" w:after="240" w:afterAutospacing="0"/>
+        <w:ind w:firstLine="360"/>
+        <w:rPr>
+          <w:rFonts w:ascii="Arial" w:hAnsi="Arial" w:cs="Arial"/>
+          <w:color w:val="24292E"/>
+          <w:lang w:val="en-US"/>
+        </w:rPr>
+      </w:pPr>
+      <w:r>
+        <w:rPr>
+          <w:rFonts w:ascii="Arial" w:hAnsi="Arial" w:cs="Arial"/>
+          <w:color w:val="24292E"/>
+          <w:lang w:val="en-US"/>
+        </w:rPr>
+        <w:t>Our Android application should implement the MVC pattern.</w:t>
       </w:r>
     </w:p>
     <w:p>
@@ -2664,7 +2914,7 @@
           <w:szCs w:val="30"/>
           <w:lang w:val="en-US"/>
         </w:rPr>
-        <w:t>3.11 Licensing Requirement</w:t>
+        <w:t>3.8 On-line User Documentation and Help System Requirements</w:t>
       </w:r>
     </w:p>
     <w:p>
@@ -2677,22 +2927,20 @@
           <w:b/>
           <w:bCs/>
           <w:color w:val="24292E"/>
-          <w:sz w:val="30"/>
-          <w:szCs w:val="30"/>
-          <w:lang w:val="en-US"/>
-        </w:rPr>
-      </w:pPr>
-      <w:r>
-        <w:rPr>
-          <w:rFonts w:ascii="Arial" w:hAnsi="Arial"/>
-          <w:b/>
-          <w:bCs/>
-          <w:color w:val="24292E"/>
-          <w:sz w:val="30"/>
-          <w:szCs w:val="30"/>
-          <w:lang w:val="en-US"/>
-        </w:rPr>
-        <w:t>3.12 Legal, Copyright and other Notices</w:t>
+          <w:sz w:val="32"/>
+          <w:szCs w:val="30"/>
+          <w:lang w:val="en-US"/>
+        </w:rPr>
+      </w:pPr>
+      <w:r>
+        <w:rPr>
+          <w:rFonts w:ascii="Arial" w:hAnsi="Arial"/>
+          <w:color w:val="24292E"/>
+          <w:sz w:val="24"/>
+          <w:shd w:val="clear" w:color="auto" w:fill="FFFFFF"/>
+          <w:lang w:val="en-US"/>
+        </w:rPr>
+        <w:t>The whole application will be built with an intuitive design, so there shouldn’t be a need for the user to ask us or the program for help. However, we will write our own blog, on which users can find information and ask us questions.</w:t>
       </w:r>
     </w:p>
     <w:p>
@@ -2720,19 +2968,539 @@
           <w:szCs w:val="30"/>
           <w:lang w:val="en-US"/>
         </w:rPr>
+        <w:t>3.9 Purchased Components</w:t>
+      </w:r>
+    </w:p>
+    <w:p>
+      <w:pPr>
+        <w:spacing w:before="360" w:after="240"/>
+        <w:ind w:left="360"/>
+        <w:outlineLvl w:val="2"/>
+        <w:rPr>
+          <w:rFonts w:ascii="Arial" w:hAnsi="Arial"/>
+          <w:bCs/>
+          <w:color w:val="24292E"/>
+          <w:sz w:val="24"/>
+          <w:szCs w:val="30"/>
+          <w:lang w:val="en-US"/>
+        </w:rPr>
+      </w:pPr>
+      <w:r>
+        <w:rPr>
+          <w:rFonts w:ascii="Arial" w:hAnsi="Arial"/>
+          <w:bCs/>
+          <w:color w:val="24292E"/>
+          <w:sz w:val="24"/>
+          <w:szCs w:val="30"/>
+          <w:lang w:val="en-US"/>
+        </w:rPr>
+        <w:t>Is their enough time left we will maybe implement some in-app purchases</w:t>
+      </w:r>
+    </w:p>
+    <w:p>
+      <w:pPr>
+        <w:pStyle w:val="Listenabsatz"/>
+        <w:numPr>
+          <w:ilvl w:val="1"/>
+          <w:numId w:val="45"/>
+        </w:numPr>
+        <w:spacing w:before="360" w:after="240"/>
+        <w:outlineLvl w:val="2"/>
+        <w:rPr>
+          <w:rFonts w:ascii="Arial" w:hAnsi="Arial"/>
+          <w:b/>
+          <w:bCs/>
+          <w:color w:val="24292E"/>
+          <w:sz w:val="30"/>
+          <w:szCs w:val="30"/>
+          <w:lang w:val="en-US"/>
+        </w:rPr>
+      </w:pPr>
+      <w:r>
+        <w:rPr>
+          <w:rFonts w:ascii="Arial" w:hAnsi="Arial"/>
+          <w:b/>
+          <w:bCs/>
+          <w:color w:val="24292E"/>
+          <w:sz w:val="30"/>
+          <w:szCs w:val="30"/>
+          <w:lang w:val="en-US"/>
+        </w:rPr>
+        <w:t xml:space="preserve"> I</w:t>
+      </w:r>
+      <w:r>
+        <w:rPr>
+          <w:rFonts w:ascii="Arial" w:hAnsi="Arial"/>
+          <w:b/>
+          <w:bCs/>
+          <w:color w:val="24292E"/>
+          <w:sz w:val="30"/>
+          <w:szCs w:val="30"/>
+          <w:lang w:val="en-US"/>
+        </w:rPr>
+        <w:t>nterfaces</w:t>
+      </w:r>
+    </w:p>
+    <w:p>
+      <w:pPr>
+        <w:spacing w:before="360" w:after="240"/>
+        <w:ind w:left="360"/>
+        <w:outlineLvl w:val="2"/>
+        <w:rPr>
+          <w:rFonts w:ascii="Arial" w:hAnsi="Arial"/>
+          <w:bCs/>
+          <w:color w:val="24292E"/>
+          <w:sz w:val="24"/>
+          <w:szCs w:val="30"/>
+          <w:lang w:val="en-US"/>
+        </w:rPr>
+      </w:pPr>
+      <w:r>
+        <w:rPr>
+          <w:rFonts w:ascii="Arial" w:hAnsi="Arial"/>
+          <w:bCs/>
+          <w:color w:val="24292E"/>
+          <w:sz w:val="24"/>
+          <w:szCs w:val="30"/>
+          <w:lang w:val="en-US"/>
+        </w:rPr>
+        <w:lastRenderedPageBreak/>
+        <w:t xml:space="preserve">Below u see the interfaces which will implement in the final stage of the app, currently, there is only the interface shisha tracker: </w:t>
+      </w:r>
+    </w:p>
+    <w:p>
+      <w:pPr>
+        <w:spacing w:before="360" w:after="240"/>
+        <w:ind w:left="360"/>
+        <w:outlineLvl w:val="2"/>
+        <w:rPr>
+          <w:rFonts w:ascii="Arial" w:eastAsia="Calibri" w:hAnsi="Arial" w:cs="Times New Roman"/>
+          <w:bCs/>
+          <w:color w:val="24292E"/>
+          <w:sz w:val="24"/>
+          <w:szCs w:val="30"/>
+          <w:u w:val="single"/>
+          <w:lang w:val="en-US"/>
+        </w:rPr>
+      </w:pPr>
+      <w:r>
+        <w:rPr>
+          <w:rFonts w:ascii="Arial" w:hAnsi="Arial"/>
+          <w:bCs/>
+          <w:color w:val="24292E"/>
+          <w:sz w:val="24"/>
+          <w:szCs w:val="30"/>
+          <w:u w:val="single"/>
+          <w:lang w:val="en-US"/>
+        </w:rPr>
+        <w:t>Currently:</w:t>
+      </w:r>
+      <w:r>
+        <w:rPr>
+          <w:rFonts w:ascii="Arial" w:eastAsia="Calibri" w:hAnsi="Arial" w:cs="Times New Roman"/>
+          <w:bCs/>
+          <w:color w:val="24292E"/>
+          <w:sz w:val="24"/>
+          <w:szCs w:val="30"/>
+          <w:u w:val="single"/>
+          <w:lang w:val="en-US"/>
+        </w:rPr>
+        <w:t xml:space="preserve"> </w:t>
+      </w:r>
+    </w:p>
+    <w:p>
+      <w:pPr>
+        <w:pStyle w:val="Listenabsatz"/>
+        <w:numPr>
+          <w:ilvl w:val="0"/>
+          <w:numId w:val="46"/>
+        </w:numPr>
+        <w:spacing w:before="120" w:after="120"/>
+        <w:outlineLvl w:val="2"/>
+        <w:rPr>
+          <w:rFonts w:ascii="Arial" w:hAnsi="Arial"/>
+          <w:bCs/>
+          <w:color w:val="24292E"/>
+          <w:sz w:val="24"/>
+          <w:szCs w:val="30"/>
+          <w:lang w:val="en-US"/>
+        </w:rPr>
+      </w:pPr>
+      <w:r>
+        <w:rPr>
+          <w:rFonts w:ascii="Arial" w:hAnsi="Arial"/>
+          <w:bCs/>
+          <w:color w:val="24292E"/>
+          <w:sz w:val="24"/>
+          <w:szCs w:val="30"/>
+          <w:lang w:val="en-US"/>
+        </w:rPr>
+        <w:t xml:space="preserve">shisha tracker </w:t>
+      </w:r>
+    </w:p>
+    <w:p>
+      <w:pPr>
+        <w:spacing w:before="120" w:after="120"/>
+        <w:ind w:firstLine="360"/>
+        <w:outlineLvl w:val="2"/>
+        <w:rPr>
+          <w:rFonts w:ascii="Arial" w:hAnsi="Arial"/>
+          <w:bCs/>
+          <w:color w:val="24292E"/>
+          <w:sz w:val="24"/>
+          <w:szCs w:val="30"/>
+          <w:u w:val="single"/>
+          <w:lang w:val="en-US"/>
+        </w:rPr>
+      </w:pPr>
+      <w:r>
+        <w:rPr>
+          <w:rFonts w:ascii="Arial" w:hAnsi="Arial"/>
+          <w:bCs/>
+          <w:color w:val="24292E"/>
+          <w:sz w:val="24"/>
+          <w:szCs w:val="30"/>
+          <w:u w:val="single"/>
+          <w:lang w:val="en-US"/>
+        </w:rPr>
+        <w:t>Coming soon:</w:t>
+      </w:r>
+    </w:p>
+    <w:p>
+      <w:pPr>
+        <w:pStyle w:val="Listenabsatz"/>
+        <w:numPr>
+          <w:ilvl w:val="0"/>
+          <w:numId w:val="46"/>
+        </w:numPr>
+        <w:spacing w:before="120" w:after="120"/>
+        <w:outlineLvl w:val="2"/>
+        <w:rPr>
+          <w:rFonts w:ascii="Arial" w:hAnsi="Arial"/>
+          <w:bCs/>
+          <w:color w:val="24292E"/>
+          <w:sz w:val="24"/>
+          <w:szCs w:val="30"/>
+          <w:lang w:val="en-US"/>
+        </w:rPr>
+      </w:pPr>
+      <w:r>
+        <w:rPr>
+          <w:rFonts w:ascii="Arial" w:hAnsi="Arial"/>
+          <w:bCs/>
+          <w:color w:val="24292E"/>
+          <w:sz w:val="24"/>
+          <w:szCs w:val="30"/>
+          <w:lang w:val="en-US"/>
+        </w:rPr>
+        <w:t xml:space="preserve">Log </w:t>
+      </w:r>
+      <w:r>
+        <w:rPr>
+          <w:rFonts w:ascii="Arial" w:hAnsi="Arial"/>
+          <w:bCs/>
+          <w:color w:val="24292E"/>
+          <w:sz w:val="24"/>
+          <w:szCs w:val="30"/>
+          <w:lang w:val="en-US"/>
+        </w:rPr>
+        <w:t>i</w:t>
+      </w:r>
+      <w:r>
+        <w:rPr>
+          <w:rFonts w:ascii="Arial" w:hAnsi="Arial"/>
+          <w:bCs/>
+          <w:color w:val="24292E"/>
+          <w:sz w:val="24"/>
+          <w:szCs w:val="30"/>
+          <w:lang w:val="en-US"/>
+        </w:rPr>
+        <w:t xml:space="preserve">n </w:t>
+      </w:r>
+    </w:p>
+    <w:p>
+      <w:pPr>
+        <w:pStyle w:val="Listenabsatz"/>
+        <w:numPr>
+          <w:ilvl w:val="0"/>
+          <w:numId w:val="46"/>
+        </w:numPr>
+        <w:spacing w:before="120" w:after="120"/>
+        <w:outlineLvl w:val="2"/>
+        <w:rPr>
+          <w:rFonts w:ascii="Arial" w:hAnsi="Arial"/>
+          <w:bCs/>
+          <w:color w:val="24292E"/>
+          <w:sz w:val="24"/>
+          <w:szCs w:val="30"/>
+          <w:lang w:val="en-US"/>
+        </w:rPr>
+      </w:pPr>
+      <w:r>
+        <w:rPr>
+          <w:rFonts w:ascii="Arial" w:hAnsi="Arial"/>
+          <w:bCs/>
+          <w:color w:val="24292E"/>
+          <w:sz w:val="24"/>
+          <w:szCs w:val="30"/>
+          <w:lang w:val="en-US"/>
+        </w:rPr>
+        <w:t>Coupon t</w:t>
+      </w:r>
+      <w:r>
+        <w:rPr>
+          <w:rFonts w:ascii="Arial" w:hAnsi="Arial"/>
+          <w:bCs/>
+          <w:color w:val="24292E"/>
+          <w:sz w:val="24"/>
+          <w:szCs w:val="30"/>
+          <w:lang w:val="en-US"/>
+        </w:rPr>
+        <w:t xml:space="preserve">ab </w:t>
+      </w:r>
+    </w:p>
+    <w:p>
+      <w:pPr>
+        <w:pStyle w:val="Listenabsatz"/>
+        <w:numPr>
+          <w:ilvl w:val="0"/>
+          <w:numId w:val="46"/>
+        </w:numPr>
+        <w:spacing w:before="120" w:after="120"/>
+        <w:outlineLvl w:val="2"/>
+        <w:rPr>
+          <w:rFonts w:ascii="Arial" w:hAnsi="Arial"/>
+          <w:bCs/>
+          <w:color w:val="24292E"/>
+          <w:sz w:val="24"/>
+          <w:szCs w:val="30"/>
+          <w:lang w:val="en-US"/>
+        </w:rPr>
+      </w:pPr>
+      <w:r>
+        <w:rPr>
+          <w:rFonts w:ascii="Arial" w:hAnsi="Arial"/>
+          <w:bCs/>
+          <w:color w:val="24292E"/>
+          <w:sz w:val="24"/>
+          <w:szCs w:val="30"/>
+          <w:lang w:val="en-US"/>
+        </w:rPr>
+        <w:t>Add friends</w:t>
+      </w:r>
+    </w:p>
+    <w:p>
+      <w:pPr>
+        <w:pStyle w:val="Listenabsatz"/>
+        <w:numPr>
+          <w:ilvl w:val="0"/>
+          <w:numId w:val="46"/>
+        </w:numPr>
+        <w:spacing w:before="120" w:after="120"/>
+        <w:outlineLvl w:val="2"/>
+        <w:rPr>
+          <w:rFonts w:ascii="Arial" w:hAnsi="Arial"/>
+          <w:bCs/>
+          <w:color w:val="24292E"/>
+          <w:sz w:val="24"/>
+          <w:szCs w:val="30"/>
+          <w:lang w:val="en-US"/>
+        </w:rPr>
+      </w:pPr>
+      <w:r>
+        <w:rPr>
+          <w:rFonts w:ascii="Arial" w:hAnsi="Arial"/>
+          <w:bCs/>
+          <w:color w:val="24292E"/>
+          <w:sz w:val="24"/>
+          <w:szCs w:val="30"/>
+          <w:lang w:val="en-US"/>
+        </w:rPr>
+        <w:t>Shisha beha</w:t>
+      </w:r>
+      <w:r>
+        <w:rPr>
+          <w:rFonts w:ascii="Arial" w:hAnsi="Arial"/>
+          <w:bCs/>
+          <w:color w:val="24292E"/>
+          <w:sz w:val="24"/>
+          <w:szCs w:val="30"/>
+          <w:lang w:val="en-US"/>
+        </w:rPr>
+        <w:t xml:space="preserve">vior history </w:t>
+      </w:r>
+    </w:p>
+    <w:p>
+      <w:pPr>
+        <w:spacing w:before="360" w:after="240"/>
+        <w:ind w:left="360"/>
+        <w:outlineLvl w:val="2"/>
+        <w:rPr>
+          <w:rFonts w:ascii="Arial" w:hAnsi="Arial"/>
+          <w:b/>
+          <w:bCs/>
+          <w:color w:val="24292E"/>
+          <w:sz w:val="30"/>
+          <w:szCs w:val="30"/>
+          <w:lang w:val="en-US"/>
+        </w:rPr>
+      </w:pPr>
+      <w:r>
+        <w:rPr>
+          <w:rFonts w:ascii="Arial" w:hAnsi="Arial"/>
+          <w:b/>
+          <w:bCs/>
+          <w:color w:val="24292E"/>
+          <w:sz w:val="30"/>
+          <w:szCs w:val="30"/>
+          <w:lang w:val="en-US"/>
+        </w:rPr>
+        <w:t>3.11 Licensing Requirement</w:t>
+      </w:r>
+    </w:p>
+    <w:p>
+      <w:pPr>
+        <w:spacing w:before="360" w:after="240"/>
+        <w:ind w:left="360"/>
+        <w:outlineLvl w:val="2"/>
+        <w:rPr>
+          <w:rFonts w:ascii="Arial" w:hAnsi="Arial"/>
+          <w:b/>
+          <w:bCs/>
+          <w:color w:val="24292E"/>
+          <w:sz w:val="30"/>
+          <w:szCs w:val="30"/>
+          <w:lang w:val="en-US"/>
+        </w:rPr>
+      </w:pPr>
+      <w:r>
+        <w:rPr>
+          <w:rFonts w:ascii="Arial" w:hAnsi="Arial"/>
+          <w:b/>
+          <w:bCs/>
+          <w:color w:val="24292E"/>
+          <w:sz w:val="30"/>
+          <w:szCs w:val="30"/>
+          <w:lang w:val="en-US"/>
+        </w:rPr>
+        <w:t>(n/a)</w:t>
+      </w:r>
+    </w:p>
+    <w:p>
+      <w:pPr>
+        <w:pStyle w:val="Listenabsatz"/>
+        <w:numPr>
+          <w:ilvl w:val="1"/>
+          <w:numId w:val="45"/>
+        </w:numPr>
+        <w:spacing w:before="360" w:after="240"/>
+        <w:outlineLvl w:val="2"/>
+        <w:rPr>
+          <w:rFonts w:ascii="Arial" w:hAnsi="Arial"/>
+          <w:b/>
+          <w:bCs/>
+          <w:color w:val="24292E"/>
+          <w:sz w:val="30"/>
+          <w:szCs w:val="30"/>
+          <w:lang w:val="en-US"/>
+        </w:rPr>
+      </w:pPr>
+      <w:r>
+        <w:rPr>
+          <w:rFonts w:ascii="Arial" w:hAnsi="Arial"/>
+          <w:b/>
+          <w:bCs/>
+          <w:color w:val="24292E"/>
+          <w:sz w:val="30"/>
+          <w:szCs w:val="30"/>
+          <w:lang w:val="en-US"/>
+        </w:rPr>
+        <w:t>Legal, Copyright and other Notices</w:t>
+      </w:r>
+    </w:p>
+    <w:p>
+      <w:pPr>
+        <w:spacing w:before="360" w:after="240"/>
+        <w:ind w:firstLine="360"/>
+        <w:outlineLvl w:val="2"/>
+        <w:rPr>
+          <w:rFonts w:ascii="Arial" w:hAnsi="Arial"/>
+          <w:b/>
+          <w:bCs/>
+          <w:color w:val="24292E"/>
+          <w:sz w:val="30"/>
+          <w:szCs w:val="30"/>
+          <w:lang w:val="en-US"/>
+        </w:rPr>
+      </w:pPr>
+      <w:r>
+        <w:rPr>
+          <w:rFonts w:ascii="Arial" w:hAnsi="Arial"/>
+          <w:b/>
+          <w:bCs/>
+          <w:color w:val="24292E"/>
+          <w:sz w:val="30"/>
+          <w:szCs w:val="30"/>
+          <w:lang w:val="en-US"/>
+        </w:rPr>
+        <w:t>(n/a)</w:t>
+      </w:r>
+    </w:p>
+    <w:p>
+      <w:pPr>
+        <w:spacing w:before="360" w:after="240"/>
+        <w:ind w:left="360"/>
+        <w:outlineLvl w:val="2"/>
+        <w:rPr>
+          <w:rFonts w:ascii="Arial" w:hAnsi="Arial"/>
+          <w:b/>
+          <w:bCs/>
+          <w:color w:val="24292E"/>
+          <w:sz w:val="30"/>
+          <w:szCs w:val="30"/>
+          <w:lang w:val="en-US"/>
+        </w:rPr>
+      </w:pPr>
+      <w:r>
+        <w:rPr>
+          <w:rFonts w:ascii="Arial" w:hAnsi="Arial"/>
+          <w:b/>
+          <w:bCs/>
+          <w:color w:val="24292E"/>
+          <w:sz w:val="30"/>
+          <w:szCs w:val="30"/>
+          <w:lang w:val="en-US"/>
+        </w:rPr>
         <w:t>3.13 Applicable Standards</w:t>
       </w:r>
     </w:p>
     <w:p>
       <w:pPr>
-        <w:spacing w:before="60" w:after="100" w:afterAutospacing="1"/>
-        <w:rPr>
-          <w:rFonts w:ascii="Arial" w:hAnsi="Arial"/>
-          <w:color w:val="24292E"/>
-          <w:sz w:val="24"/>
-          <w:lang w:val="en-US"/>
-        </w:rPr>
-      </w:pPr>
+        <w:spacing w:before="360" w:after="240"/>
+        <w:ind w:firstLine="360"/>
+        <w:outlineLvl w:val="2"/>
+        <w:rPr>
+          <w:rFonts w:ascii="Arial" w:hAnsi="Arial"/>
+          <w:b/>
+          <w:bCs/>
+          <w:color w:val="24292E"/>
+          <w:sz w:val="30"/>
+          <w:szCs w:val="30"/>
+          <w:lang w:val="en-US"/>
+        </w:rPr>
+      </w:pPr>
+      <w:r>
+        <w:rPr>
+          <w:rFonts w:ascii="Arial" w:hAnsi="Arial"/>
+          <w:b/>
+          <w:bCs/>
+          <w:color w:val="24292E"/>
+          <w:sz w:val="30"/>
+          <w:szCs w:val="30"/>
+          <w:lang w:val="en-US"/>
+        </w:rPr>
+        <w:t>(n/a)</w:t>
+      </w:r>
     </w:p>
     <w:p>
       <w:pPr>
@@ -2834,8 +3602,7 @@
       </w:r>
     </w:p>
     <w:sectPr>
-      <w:headerReference w:type="default" r:id="rId8"/>
-      <w:footerReference w:type="default" r:id="rId9"/>
+      <w:footerReference w:type="default" r:id="rId8"/>
       <w:pgSz w:w="11906" w:h="16838"/>
       <w:pgMar w:top="1417" w:right="1417" w:bottom="1134" w:left="1417" w:header="708" w:footer="567" w:gutter="0"/>
       <w:cols w:space="708"/>
@@ -2902,20 +3669,6 @@
 </w:footnotes>
 </file>
 
-<file path=word/header1.xml><?xml version="1.0" encoding="utf-8"?>
-<w:hdr xmlns:wpc="http://schemas.microsoft.com/office/word/2010/wordprocessingCanvas" xmlns:mc="http://schemas.openxmlformats.org/markup-compatibility/2006" xmlns:o="urn:schemas-microsoft-com:office:office" xmlns:r="http://schemas.openxmlformats.org/officeDocument/2006/relationships" xmlns:m="http://schemas.openxmlformats.org/officeDocument/2006/math" xmlns:v="urn:schemas-microsoft-com:vml" xmlns:wp14="http://schemas.microsoft.com/office/word/2010/wordprocessingDrawing" xmlns:wp="http://schemas.openxmlformats.org/drawingml/2006/wordprocessingDrawing" xmlns:w10="urn:schemas-microsoft-com:office:word" xmlns:w="http://schemas.openxmlformats.org/wordprocessingml/2006/main" xmlns:w14="http://schemas.microsoft.com/office/word/2010/wordml" xmlns:w15="http://schemas.microsoft.com/office/word/2012/wordml" xmlns:wpg="http://schemas.microsoft.com/office/word/2010/wordprocessingGroup" xmlns:wpi="http://schemas.microsoft.com/office/word/2010/wordprocessingInk" xmlns:wne="http://schemas.microsoft.com/office/word/2006/wordml" xmlns:wps="http://schemas.microsoft.com/office/word/2010/wordprocessingShape" mc:Ignorable="w14 w15 wp14">
-  <w:p>
-    <w:pPr>
-      <w:pStyle w:val="Kopfzeile"/>
-      <w:rPr>
-        <w:sz w:val="14"/>
-        <w:szCs w:val="14"/>
-      </w:rPr>
-    </w:pPr>
-  </w:p>
-</w:hdr>
-</file>
-
 <file path=word/numbering.xml><?xml version="1.0" encoding="utf-8"?>
 <w:numbering xmlns:wpc="http://schemas.microsoft.com/office/word/2010/wordprocessingCanvas" xmlns:mc="http://schemas.openxmlformats.org/markup-compatibility/2006" xmlns:o="urn:schemas-microsoft-com:office:office" xmlns:r="http://schemas.openxmlformats.org/officeDocument/2006/relationships" xmlns:m="http://schemas.openxmlformats.org/officeDocument/2006/math" xmlns:v="urn:schemas-microsoft-com:vml" xmlns:wp14="http://schemas.microsoft.com/office/word/2010/wordprocessingDrawing" xmlns:wp="http://schemas.openxmlformats.org/drawingml/2006/wordprocessingDrawing" xmlns:w10="urn:schemas-microsoft-com:office:word" xmlns:w="http://schemas.openxmlformats.org/wordprocessingml/2006/main" xmlns:w14="http://schemas.microsoft.com/office/word/2010/wordml" xmlns:w15="http://schemas.microsoft.com/office/word/2012/wordml" xmlns:wpg="http://schemas.microsoft.com/office/word/2010/wordprocessingGroup" xmlns:wpi="http://schemas.microsoft.com/office/word/2010/wordprocessingInk" xmlns:wne="http://schemas.microsoft.com/office/word/2006/wordml" xmlns:wps="http://schemas.microsoft.com/office/word/2010/wordprocessingShape" mc:Ignorable="w14 w15 wp14">
   <w:abstractNum w:abstractNumId="0" w15:restartNumberingAfterBreak="0">
@@ -3402,6 +4155,232 @@
     </w:lvl>
   </w:abstractNum>
   <w:abstractNum w:abstractNumId="12" w15:restartNumberingAfterBreak="0">
+    <w:nsid w:val="0FFC75C6"/>
+    <w:multiLevelType w:val="hybridMultilevel"/>
+    <w:tmpl w:val="13FAC9A6"/>
+    <w:lvl w:ilvl="0" w:tplc="04070001">
+      <w:start w:val="1"/>
+      <w:numFmt w:val="bullet"/>
+      <w:lvlText w:val=""/>
+      <w:lvlJc w:val="left"/>
+      <w:pPr>
+        <w:ind w:left="1080" w:hanging="360"/>
+      </w:pPr>
+      <w:rPr>
+        <w:rFonts w:ascii="Symbol" w:hAnsi="Symbol" w:hint="default"/>
+      </w:rPr>
+    </w:lvl>
+    <w:lvl w:ilvl="1" w:tplc="04070003" w:tentative="1">
+      <w:start w:val="1"/>
+      <w:numFmt w:val="bullet"/>
+      <w:lvlText w:val="o"/>
+      <w:lvlJc w:val="left"/>
+      <w:pPr>
+        <w:ind w:left="1800" w:hanging="360"/>
+      </w:pPr>
+      <w:rPr>
+        <w:rFonts w:ascii="Courier New" w:hAnsi="Courier New" w:cs="Courier New" w:hint="default"/>
+      </w:rPr>
+    </w:lvl>
+    <w:lvl w:ilvl="2" w:tplc="04070005" w:tentative="1">
+      <w:start w:val="1"/>
+      <w:numFmt w:val="bullet"/>
+      <w:lvlText w:val=""/>
+      <w:lvlJc w:val="left"/>
+      <w:pPr>
+        <w:ind w:left="2520" w:hanging="360"/>
+      </w:pPr>
+      <w:rPr>
+        <w:rFonts w:ascii="Wingdings" w:hAnsi="Wingdings" w:hint="default"/>
+      </w:rPr>
+    </w:lvl>
+    <w:lvl w:ilvl="3" w:tplc="04070001" w:tentative="1">
+      <w:start w:val="1"/>
+      <w:numFmt w:val="bullet"/>
+      <w:lvlText w:val=""/>
+      <w:lvlJc w:val="left"/>
+      <w:pPr>
+        <w:ind w:left="3240" w:hanging="360"/>
+      </w:pPr>
+      <w:rPr>
+        <w:rFonts w:ascii="Symbol" w:hAnsi="Symbol" w:hint="default"/>
+      </w:rPr>
+    </w:lvl>
+    <w:lvl w:ilvl="4" w:tplc="04070003" w:tentative="1">
+      <w:start w:val="1"/>
+      <w:numFmt w:val="bullet"/>
+      <w:lvlText w:val="o"/>
+      <w:lvlJc w:val="left"/>
+      <w:pPr>
+        <w:ind w:left="3960" w:hanging="360"/>
+      </w:pPr>
+      <w:rPr>
+        <w:rFonts w:ascii="Courier New" w:hAnsi="Courier New" w:cs="Courier New" w:hint="default"/>
+      </w:rPr>
+    </w:lvl>
+    <w:lvl w:ilvl="5" w:tplc="04070005" w:tentative="1">
+      <w:start w:val="1"/>
+      <w:numFmt w:val="bullet"/>
+      <w:lvlText w:val=""/>
+      <w:lvlJc w:val="left"/>
+      <w:pPr>
+        <w:ind w:left="4680" w:hanging="360"/>
+      </w:pPr>
+      <w:rPr>
+        <w:rFonts w:ascii="Wingdings" w:hAnsi="Wingdings" w:hint="default"/>
+      </w:rPr>
+    </w:lvl>
+    <w:lvl w:ilvl="6" w:tplc="04070001" w:tentative="1">
+      <w:start w:val="1"/>
+      <w:numFmt w:val="bullet"/>
+      <w:lvlText w:val=""/>
+      <w:lvlJc w:val="left"/>
+      <w:pPr>
+        <w:ind w:left="5400" w:hanging="360"/>
+      </w:pPr>
+      <w:rPr>
+        <w:rFonts w:ascii="Symbol" w:hAnsi="Symbol" w:hint="default"/>
+      </w:rPr>
+    </w:lvl>
+    <w:lvl w:ilvl="7" w:tplc="04070003" w:tentative="1">
+      <w:start w:val="1"/>
+      <w:numFmt w:val="bullet"/>
+      <w:lvlText w:val="o"/>
+      <w:lvlJc w:val="left"/>
+      <w:pPr>
+        <w:ind w:left="6120" w:hanging="360"/>
+      </w:pPr>
+      <w:rPr>
+        <w:rFonts w:ascii="Courier New" w:hAnsi="Courier New" w:cs="Courier New" w:hint="default"/>
+      </w:rPr>
+    </w:lvl>
+    <w:lvl w:ilvl="8" w:tplc="04070005" w:tentative="1">
+      <w:start w:val="1"/>
+      <w:numFmt w:val="bullet"/>
+      <w:lvlText w:val=""/>
+      <w:lvlJc w:val="left"/>
+      <w:pPr>
+        <w:ind w:left="6840" w:hanging="360"/>
+      </w:pPr>
+      <w:rPr>
+        <w:rFonts w:ascii="Wingdings" w:hAnsi="Wingdings" w:hint="default"/>
+      </w:rPr>
+    </w:lvl>
+  </w:abstractNum>
+  <w:abstractNum w:abstractNumId="13" w15:restartNumberingAfterBreak="0">
+    <w:nsid w:val="15BB6B76"/>
+    <w:multiLevelType w:val="hybridMultilevel"/>
+    <w:tmpl w:val="D0B09A54"/>
+    <w:lvl w:ilvl="0" w:tplc="04070001">
+      <w:start w:val="1"/>
+      <w:numFmt w:val="bullet"/>
+      <w:lvlText w:val=""/>
+      <w:lvlJc w:val="left"/>
+      <w:pPr>
+        <w:ind w:left="1080" w:hanging="360"/>
+      </w:pPr>
+      <w:rPr>
+        <w:rFonts w:ascii="Symbol" w:hAnsi="Symbol" w:hint="default"/>
+      </w:rPr>
+    </w:lvl>
+    <w:lvl w:ilvl="1" w:tplc="04070003" w:tentative="1">
+      <w:start w:val="1"/>
+      <w:numFmt w:val="bullet"/>
+      <w:lvlText w:val="o"/>
+      <w:lvlJc w:val="left"/>
+      <w:pPr>
+        <w:ind w:left="1800" w:hanging="360"/>
+      </w:pPr>
+      <w:rPr>
+        <w:rFonts w:ascii="Courier New" w:hAnsi="Courier New" w:cs="Courier New" w:hint="default"/>
+      </w:rPr>
+    </w:lvl>
+    <w:lvl w:ilvl="2" w:tplc="04070005" w:tentative="1">
+      <w:start w:val="1"/>
+      <w:numFmt w:val="bullet"/>
+      <w:lvlText w:val=""/>
+      <w:lvlJc w:val="left"/>
+      <w:pPr>
+        <w:ind w:left="2520" w:hanging="360"/>
+      </w:pPr>
+      <w:rPr>
+        <w:rFonts w:ascii="Wingdings" w:hAnsi="Wingdings" w:hint="default"/>
+      </w:rPr>
+    </w:lvl>
+    <w:lvl w:ilvl="3" w:tplc="04070001" w:tentative="1">
+      <w:start w:val="1"/>
+      <w:numFmt w:val="bullet"/>
+      <w:lvlText w:val=""/>
+      <w:lvlJc w:val="left"/>
+      <w:pPr>
+        <w:ind w:left="3240" w:hanging="360"/>
+      </w:pPr>
+      <w:rPr>
+        <w:rFonts w:ascii="Symbol" w:hAnsi="Symbol" w:hint="default"/>
+      </w:rPr>
+    </w:lvl>
+    <w:lvl w:ilvl="4" w:tplc="04070003" w:tentative="1">
+      <w:start w:val="1"/>
+      <w:numFmt w:val="bullet"/>
+      <w:lvlText w:val="o"/>
+      <w:lvlJc w:val="left"/>
+      <w:pPr>
+        <w:ind w:left="3960" w:hanging="360"/>
+      </w:pPr>
+      <w:rPr>
+        <w:rFonts w:ascii="Courier New" w:hAnsi="Courier New" w:cs="Courier New" w:hint="default"/>
+      </w:rPr>
+    </w:lvl>
+    <w:lvl w:ilvl="5" w:tplc="04070005" w:tentative="1">
+      <w:start w:val="1"/>
+      <w:numFmt w:val="bullet"/>
+      <w:lvlText w:val=""/>
+      <w:lvlJc w:val="left"/>
+      <w:pPr>
+        <w:ind w:left="4680" w:hanging="360"/>
+      </w:pPr>
+      <w:rPr>
+        <w:rFonts w:ascii="Wingdings" w:hAnsi="Wingdings" w:hint="default"/>
+      </w:rPr>
+    </w:lvl>
+    <w:lvl w:ilvl="6" w:tplc="04070001" w:tentative="1">
+      <w:start w:val="1"/>
+      <w:numFmt w:val="bullet"/>
+      <w:lvlText w:val=""/>
+      <w:lvlJc w:val="left"/>
+      <w:pPr>
+        <w:ind w:left="5400" w:hanging="360"/>
+      </w:pPr>
+      <w:rPr>
+        <w:rFonts w:ascii="Symbol" w:hAnsi="Symbol" w:hint="default"/>
+      </w:rPr>
+    </w:lvl>
+    <w:lvl w:ilvl="7" w:tplc="04070003" w:tentative="1">
+      <w:start w:val="1"/>
+      <w:numFmt w:val="bullet"/>
+      <w:lvlText w:val="o"/>
+      <w:lvlJc w:val="left"/>
+      <w:pPr>
+        <w:ind w:left="6120" w:hanging="360"/>
+      </w:pPr>
+      <w:rPr>
+        <w:rFonts w:ascii="Courier New" w:hAnsi="Courier New" w:cs="Courier New" w:hint="default"/>
+      </w:rPr>
+    </w:lvl>
+    <w:lvl w:ilvl="8" w:tplc="04070005" w:tentative="1">
+      <w:start w:val="1"/>
+      <w:numFmt w:val="bullet"/>
+      <w:lvlText w:val=""/>
+      <w:lvlJc w:val="left"/>
+      <w:pPr>
+        <w:ind w:left="6840" w:hanging="360"/>
+      </w:pPr>
+      <w:rPr>
+        <w:rFonts w:ascii="Wingdings" w:hAnsi="Wingdings" w:hint="default"/>
+      </w:rPr>
+    </w:lvl>
+  </w:abstractNum>
+  <w:abstractNum w:abstractNumId="14" w15:restartNumberingAfterBreak="0">
     <w:nsid w:val="1E7D5747"/>
     <w:multiLevelType w:val="hybridMultilevel"/>
     <w:tmpl w:val="551EC4B8"/>
@@ -3515,7 +4494,7 @@
       </w:rPr>
     </w:lvl>
   </w:abstractNum>
-  <w:abstractNum w:abstractNumId="13" w15:restartNumberingAfterBreak="0">
+  <w:abstractNum w:abstractNumId="15" w15:restartNumberingAfterBreak="0">
     <w:nsid w:val="1FF955C6"/>
     <w:multiLevelType w:val="multilevel"/>
     <w:tmpl w:val="B672BE16"/>
@@ -3664,7 +4643,7 @@
       </w:rPr>
     </w:lvl>
   </w:abstractNum>
-  <w:abstractNum w:abstractNumId="14" w15:restartNumberingAfterBreak="0">
+  <w:abstractNum w:abstractNumId="16" w15:restartNumberingAfterBreak="0">
     <w:nsid w:val="365A4625"/>
     <w:multiLevelType w:val="hybridMultilevel"/>
     <w:tmpl w:val="9E6AC12E"/>
@@ -3750,7 +4729,7 @@
       </w:pPr>
     </w:lvl>
   </w:abstractNum>
-  <w:abstractNum w:abstractNumId="15" w15:restartNumberingAfterBreak="0">
+  <w:abstractNum w:abstractNumId="17" w15:restartNumberingAfterBreak="0">
     <w:nsid w:val="38FF5405"/>
     <w:multiLevelType w:val="hybridMultilevel"/>
     <w:tmpl w:val="4DF2B65E"/>
@@ -3864,7 +4843,7 @@
       </w:rPr>
     </w:lvl>
   </w:abstractNum>
-  <w:abstractNum w:abstractNumId="16" w15:restartNumberingAfterBreak="0">
+  <w:abstractNum w:abstractNumId="18" w15:restartNumberingAfterBreak="0">
     <w:nsid w:val="4DBE37EC"/>
     <w:multiLevelType w:val="multilevel"/>
     <w:tmpl w:val="EF1EE32C"/>
@@ -3995,7 +4974,7 @@
       </w:rPr>
     </w:lvl>
   </w:abstractNum>
-  <w:abstractNum w:abstractNumId="17" w15:restartNumberingAfterBreak="0">
+  <w:abstractNum w:abstractNumId="19" w15:restartNumberingAfterBreak="0">
     <w:nsid w:val="4EEC7EA0"/>
     <w:multiLevelType w:val="hybridMultilevel"/>
     <w:tmpl w:val="2CCE465E"/>
@@ -4109,7 +5088,120 @@
       </w:rPr>
     </w:lvl>
   </w:abstractNum>
-  <w:abstractNum w:abstractNumId="18" w15:restartNumberingAfterBreak="0">
+  <w:abstractNum w:abstractNumId="20" w15:restartNumberingAfterBreak="0">
+    <w:nsid w:val="5B5C208C"/>
+    <w:multiLevelType w:val="hybridMultilevel"/>
+    <w:tmpl w:val="60144EC6"/>
+    <w:lvl w:ilvl="0" w:tplc="04070001">
+      <w:start w:val="1"/>
+      <w:numFmt w:val="bullet"/>
+      <w:lvlText w:val=""/>
+      <w:lvlJc w:val="left"/>
+      <w:pPr>
+        <w:ind w:left="1080" w:hanging="360"/>
+      </w:pPr>
+      <w:rPr>
+        <w:rFonts w:ascii="Symbol" w:hAnsi="Symbol" w:hint="default"/>
+      </w:rPr>
+    </w:lvl>
+    <w:lvl w:ilvl="1" w:tplc="04070003" w:tentative="1">
+      <w:start w:val="1"/>
+      <w:numFmt w:val="bullet"/>
+      <w:lvlText w:val="o"/>
+      <w:lvlJc w:val="left"/>
+      <w:pPr>
+        <w:ind w:left="1800" w:hanging="360"/>
+      </w:pPr>
+      <w:rPr>
+        <w:rFonts w:ascii="Courier New" w:hAnsi="Courier New" w:cs="Courier New" w:hint="default"/>
+      </w:rPr>
+    </w:lvl>
+    <w:lvl w:ilvl="2" w:tplc="04070005" w:tentative="1">
+      <w:start w:val="1"/>
+      <w:numFmt w:val="bullet"/>
+      <w:lvlText w:val=""/>
+      <w:lvlJc w:val="left"/>
+      <w:pPr>
+        <w:ind w:left="2520" w:hanging="360"/>
+      </w:pPr>
+      <w:rPr>
+        <w:rFonts w:ascii="Wingdings" w:hAnsi="Wingdings" w:hint="default"/>
+      </w:rPr>
+    </w:lvl>
+    <w:lvl w:ilvl="3" w:tplc="04070001" w:tentative="1">
+      <w:start w:val="1"/>
+      <w:numFmt w:val="bullet"/>
+      <w:lvlText w:val=""/>
+      <w:lvlJc w:val="left"/>
+      <w:pPr>
+        <w:ind w:left="3240" w:hanging="360"/>
+      </w:pPr>
+      <w:rPr>
+        <w:rFonts w:ascii="Symbol" w:hAnsi="Symbol" w:hint="default"/>
+      </w:rPr>
+    </w:lvl>
+    <w:lvl w:ilvl="4" w:tplc="04070003" w:tentative="1">
+      <w:start w:val="1"/>
+      <w:numFmt w:val="bullet"/>
+      <w:lvlText w:val="o"/>
+      <w:lvlJc w:val="left"/>
+      <w:pPr>
+        <w:ind w:left="3960" w:hanging="360"/>
+      </w:pPr>
+      <w:rPr>
+        <w:rFonts w:ascii="Courier New" w:hAnsi="Courier New" w:cs="Courier New" w:hint="default"/>
+      </w:rPr>
+    </w:lvl>
+    <w:lvl w:ilvl="5" w:tplc="04070005" w:tentative="1">
+      <w:start w:val="1"/>
+      <w:numFmt w:val="bullet"/>
+      <w:lvlText w:val=""/>
+      <w:lvlJc w:val="left"/>
+      <w:pPr>
+        <w:ind w:left="4680" w:hanging="360"/>
+      </w:pPr>
+      <w:rPr>
+        <w:rFonts w:ascii="Wingdings" w:hAnsi="Wingdings" w:hint="default"/>
+      </w:rPr>
+    </w:lvl>
+    <w:lvl w:ilvl="6" w:tplc="04070001" w:tentative="1">
+      <w:start w:val="1"/>
+      <w:numFmt w:val="bullet"/>
+      <w:lvlText w:val=""/>
+      <w:lvlJc w:val="left"/>
+      <w:pPr>
+        <w:ind w:left="5400" w:hanging="360"/>
+      </w:pPr>
+      <w:rPr>
+        <w:rFonts w:ascii="Symbol" w:hAnsi="Symbol" w:hint="default"/>
+      </w:rPr>
+    </w:lvl>
+    <w:lvl w:ilvl="7" w:tplc="04070003" w:tentative="1">
+      <w:start w:val="1"/>
+      <w:numFmt w:val="bullet"/>
+      <w:lvlText w:val="o"/>
+      <w:lvlJc w:val="left"/>
+      <w:pPr>
+        <w:ind w:left="6120" w:hanging="360"/>
+      </w:pPr>
+      <w:rPr>
+        <w:rFonts w:ascii="Courier New" w:hAnsi="Courier New" w:cs="Courier New" w:hint="default"/>
+      </w:rPr>
+    </w:lvl>
+    <w:lvl w:ilvl="8" w:tplc="04070005" w:tentative="1">
+      <w:start w:val="1"/>
+      <w:numFmt w:val="bullet"/>
+      <w:lvlText w:val=""/>
+      <w:lvlJc w:val="left"/>
+      <w:pPr>
+        <w:ind w:left="6840" w:hanging="360"/>
+      </w:pPr>
+      <w:rPr>
+        <w:rFonts w:ascii="Wingdings" w:hAnsi="Wingdings" w:hint="default"/>
+      </w:rPr>
+    </w:lvl>
+  </w:abstractNum>
+  <w:abstractNum w:abstractNumId="21" w15:restartNumberingAfterBreak="0">
     <w:nsid w:val="5BE52596"/>
     <w:multiLevelType w:val="multilevel"/>
     <w:tmpl w:val="04070023"/>
@@ -4196,7 +5288,7 @@
       </w:pPr>
     </w:lvl>
   </w:abstractNum>
-  <w:abstractNum w:abstractNumId="19" w15:restartNumberingAfterBreak="0">
+  <w:abstractNum w:abstractNumId="22" w15:restartNumberingAfterBreak="0">
     <w:nsid w:val="5CA85A67"/>
     <w:multiLevelType w:val="multilevel"/>
     <w:tmpl w:val="0407001D"/>
@@ -4282,7 +5374,7 @@
       </w:pPr>
     </w:lvl>
   </w:abstractNum>
-  <w:abstractNum w:abstractNumId="20" w15:restartNumberingAfterBreak="0">
+  <w:abstractNum w:abstractNumId="23" w15:restartNumberingAfterBreak="0">
     <w:nsid w:val="732D6718"/>
     <w:multiLevelType w:val="multilevel"/>
     <w:tmpl w:val="97926718"/>
@@ -4431,80 +5523,193 @@
       </w:rPr>
     </w:lvl>
   </w:abstractNum>
+  <w:abstractNum w:abstractNumId="24" w15:restartNumberingAfterBreak="0">
+    <w:nsid w:val="7349799F"/>
+    <w:multiLevelType w:val="multilevel"/>
+    <w:tmpl w:val="290AC2B8"/>
+    <w:lvl w:ilvl="0">
+      <w:start w:val="3"/>
+      <w:numFmt w:val="decimal"/>
+      <w:lvlText w:val="%1"/>
+      <w:lvlJc w:val="left"/>
+      <w:pPr>
+        <w:ind w:left="585" w:hanging="585"/>
+      </w:pPr>
+      <w:rPr>
+        <w:rFonts w:hint="default"/>
+      </w:rPr>
+    </w:lvl>
+    <w:lvl w:ilvl="1">
+      <w:start w:val="10"/>
+      <w:numFmt w:val="decimal"/>
+      <w:lvlText w:val="%1.%2"/>
+      <w:lvlJc w:val="left"/>
+      <w:pPr>
+        <w:ind w:left="945" w:hanging="585"/>
+      </w:pPr>
+      <w:rPr>
+        <w:rFonts w:hint="default"/>
+      </w:rPr>
+    </w:lvl>
+    <w:lvl w:ilvl="2">
+      <w:start w:val="1"/>
+      <w:numFmt w:val="decimal"/>
+      <w:lvlText w:val="%1.%2.%3"/>
+      <w:lvlJc w:val="left"/>
+      <w:pPr>
+        <w:ind w:left="1440" w:hanging="720"/>
+      </w:pPr>
+      <w:rPr>
+        <w:rFonts w:hint="default"/>
+      </w:rPr>
+    </w:lvl>
+    <w:lvl w:ilvl="3">
+      <w:start w:val="1"/>
+      <w:numFmt w:val="decimal"/>
+      <w:lvlText w:val="%1.%2.%3.%4"/>
+      <w:lvlJc w:val="left"/>
+      <w:pPr>
+        <w:ind w:left="2160" w:hanging="1080"/>
+      </w:pPr>
+      <w:rPr>
+        <w:rFonts w:hint="default"/>
+      </w:rPr>
+    </w:lvl>
+    <w:lvl w:ilvl="4">
+      <w:start w:val="1"/>
+      <w:numFmt w:val="decimal"/>
+      <w:lvlText w:val="%1.%2.%3.%4.%5"/>
+      <w:lvlJc w:val="left"/>
+      <w:pPr>
+        <w:ind w:left="2520" w:hanging="1080"/>
+      </w:pPr>
+      <w:rPr>
+        <w:rFonts w:hint="default"/>
+      </w:rPr>
+    </w:lvl>
+    <w:lvl w:ilvl="5">
+      <w:start w:val="1"/>
+      <w:numFmt w:val="decimal"/>
+      <w:lvlText w:val="%1.%2.%3.%4.%5.%6"/>
+      <w:lvlJc w:val="left"/>
+      <w:pPr>
+        <w:ind w:left="3240" w:hanging="1440"/>
+      </w:pPr>
+      <w:rPr>
+        <w:rFonts w:hint="default"/>
+      </w:rPr>
+    </w:lvl>
+    <w:lvl w:ilvl="6">
+      <w:start w:val="1"/>
+      <w:numFmt w:val="decimal"/>
+      <w:lvlText w:val="%1.%2.%3.%4.%5.%6.%7"/>
+      <w:lvlJc w:val="left"/>
+      <w:pPr>
+        <w:ind w:left="3600" w:hanging="1440"/>
+      </w:pPr>
+      <w:rPr>
+        <w:rFonts w:hint="default"/>
+      </w:rPr>
+    </w:lvl>
+    <w:lvl w:ilvl="7">
+      <w:start w:val="1"/>
+      <w:numFmt w:val="decimal"/>
+      <w:lvlText w:val="%1.%2.%3.%4.%5.%6.%7.%8"/>
+      <w:lvlJc w:val="left"/>
+      <w:pPr>
+        <w:ind w:left="4320" w:hanging="1800"/>
+      </w:pPr>
+      <w:rPr>
+        <w:rFonts w:hint="default"/>
+      </w:rPr>
+    </w:lvl>
+    <w:lvl w:ilvl="8">
+      <w:start w:val="1"/>
+      <w:numFmt w:val="decimal"/>
+      <w:lvlText w:val="%1.%2.%3.%4.%5.%6.%7.%8.%9"/>
+      <w:lvlJc w:val="left"/>
+      <w:pPr>
+        <w:ind w:left="4680" w:hanging="1800"/>
+      </w:pPr>
+      <w:rPr>
+        <w:rFonts w:hint="default"/>
+      </w:rPr>
+    </w:lvl>
+  </w:abstractNum>
   <w:num w:numId="1">
-    <w:abstractNumId w:val="12"/>
+    <w:abstractNumId w:val="14"/>
   </w:num>
   <w:num w:numId="2">
+    <w:abstractNumId w:val="19"/>
+  </w:num>
+  <w:num w:numId="3">
     <w:abstractNumId w:val="17"/>
   </w:num>
-  <w:num w:numId="3">
-    <w:abstractNumId w:val="15"/>
-  </w:num>
   <w:num w:numId="4">
-    <w:abstractNumId w:val="16"/>
+    <w:abstractNumId w:val="18"/>
   </w:num>
   <w:num w:numId="5">
-    <w:abstractNumId w:val="16"/>
+    <w:abstractNumId w:val="18"/>
   </w:num>
   <w:num w:numId="6">
-    <w:abstractNumId w:val="16"/>
+    <w:abstractNumId w:val="18"/>
   </w:num>
   <w:num w:numId="7">
-    <w:abstractNumId w:val="16"/>
+    <w:abstractNumId w:val="18"/>
   </w:num>
   <w:num w:numId="8">
-    <w:abstractNumId w:val="16"/>
+    <w:abstractNumId w:val="18"/>
   </w:num>
   <w:num w:numId="9">
-    <w:abstractNumId w:val="16"/>
+    <w:abstractNumId w:val="18"/>
   </w:num>
   <w:num w:numId="10">
-    <w:abstractNumId w:val="16"/>
+    <w:abstractNumId w:val="18"/>
   </w:num>
   <w:num w:numId="11">
-    <w:abstractNumId w:val="16"/>
+    <w:abstractNumId w:val="18"/>
   </w:num>
   <w:num w:numId="12">
-    <w:abstractNumId w:val="16"/>
+    <w:abstractNumId w:val="18"/>
   </w:num>
   <w:num w:numId="13">
-    <w:abstractNumId w:val="12"/>
+    <w:abstractNumId w:val="14"/>
   </w:num>
   <w:num w:numId="14">
+    <w:abstractNumId w:val="19"/>
+  </w:num>
+  <w:num w:numId="15">
     <w:abstractNumId w:val="17"/>
   </w:num>
-  <w:num w:numId="15">
-    <w:abstractNumId w:val="15"/>
-  </w:num>
   <w:num w:numId="16">
-    <w:abstractNumId w:val="16"/>
+    <w:abstractNumId w:val="18"/>
   </w:num>
   <w:num w:numId="17">
-    <w:abstractNumId w:val="16"/>
+    <w:abstractNumId w:val="18"/>
   </w:num>
   <w:num w:numId="18">
-    <w:abstractNumId w:val="16"/>
+    <w:abstractNumId w:val="18"/>
   </w:num>
   <w:num w:numId="19">
-    <w:abstractNumId w:val="16"/>
+    <w:abstractNumId w:val="18"/>
   </w:num>
   <w:num w:numId="20">
-    <w:abstractNumId w:val="16"/>
+    <w:abstractNumId w:val="18"/>
   </w:num>
   <w:num w:numId="21">
-    <w:abstractNumId w:val="16"/>
+    <w:abstractNumId w:val="18"/>
   </w:num>
   <w:num w:numId="22">
-    <w:abstractNumId w:val="16"/>
+    <w:abstractNumId w:val="18"/>
   </w:num>
   <w:num w:numId="23">
-    <w:abstractNumId w:val="16"/>
+    <w:abstractNumId w:val="18"/>
   </w:num>
   <w:num w:numId="24">
-    <w:abstractNumId w:val="16"/>
+    <w:abstractNumId w:val="18"/>
   </w:num>
   <w:num w:numId="25">
-    <w:abstractNumId w:val="16"/>
+    <w:abstractNumId w:val="18"/>
   </w:num>
   <w:num w:numId="26">
     <w:abstractNumId w:val="4"/>
@@ -4522,10 +5727,10 @@
     <w:abstractNumId w:val="9"/>
   </w:num>
   <w:num w:numId="31">
-    <w:abstractNumId w:val="18"/>
+    <w:abstractNumId w:val="21"/>
   </w:num>
   <w:num w:numId="32">
-    <w:abstractNumId w:val="19"/>
+    <w:abstractNumId w:val="22"/>
   </w:num>
   <w:num w:numId="33">
     <w:abstractNumId w:val="8"/>
@@ -4549,13 +5754,25 @@
     <w:abstractNumId w:val="11"/>
   </w:num>
   <w:num w:numId="40">
+    <w:abstractNumId w:val="15"/>
+  </w:num>
+  <w:num w:numId="41">
+    <w:abstractNumId w:val="23"/>
+  </w:num>
+  <w:num w:numId="42">
+    <w:abstractNumId w:val="16"/>
+  </w:num>
+  <w:num w:numId="43">
+    <w:abstractNumId w:val="12"/>
+  </w:num>
+  <w:num w:numId="44">
     <w:abstractNumId w:val="13"/>
   </w:num>
-  <w:num w:numId="41">
+  <w:num w:numId="45">
+    <w:abstractNumId w:val="24"/>
+  </w:num>
+  <w:num w:numId="46">
     <w:abstractNumId w:val="20"/>
-  </w:num>
-  <w:num w:numId="42">
-    <w:abstractNumId w:val="14"/>
   </w:num>
 </w:numbering>
 </file>
@@ -5645,7 +6862,6 @@
     <w:name w:val="Normal (Web)"/>
     <w:basedOn w:val="Standard"/>
     <w:uiPriority w:val="99"/>
-    <w:semiHidden/>
     <w:unhideWhenUsed/>
     <w:rsid w:val="004651F8"/>
     <w:pPr>
@@ -5710,6 +6926,18 @@
       <w:rFonts w:ascii="Courier New" w:hAnsi="Courier New" w:cs="Courier New"/>
       <w:sz w:val="20"/>
       <w:szCs w:val="20"/>
+    </w:rPr>
+  </w:style>
+  <w:style w:type="character" w:styleId="BesuchterHyperlink">
+    <w:name w:val="FollowedHyperlink"/>
+    <w:basedOn w:val="Absatz-Standardschriftart"/>
+    <w:uiPriority w:val="99"/>
+    <w:semiHidden/>
+    <w:unhideWhenUsed/>
+    <w:rsid w:val="004559B4"/>
+    <w:rPr>
+      <w:color w:val="800080" w:themeColor="followedHyperlink"/>
+      <w:u w:val="single"/>
     </w:rPr>
   </w:style>
 </w:styles>
@@ -5945,7 +7173,7 @@
 </file>
 
 <file path=customXml/itemProps1.xml><?xml version="1.0" encoding="utf-8"?>
-<ds:datastoreItem xmlns:ds="http://schemas.openxmlformats.org/officeDocument/2006/customXml" ds:itemID="{83B167B0-4A2D-46C5-8F91-CC74EC484CE6}">
+<ds:datastoreItem xmlns:ds="http://schemas.openxmlformats.org/officeDocument/2006/customXml" ds:itemID="{D06222B1-A154-41DD-A564-5C271F45D7A6}">
   <ds:schemaRefs>
     <ds:schemaRef ds:uri="http://schemas.openxmlformats.org/officeDocument/2006/bibliography"/>
   </ds:schemaRefs>

</xml_diff>